<commit_message>
Added Week 10 materials
</commit_message>
<xml_diff>
--- a/Week_1_Introduction/Audio Programming 2 Module Overview.docx
+++ b/Week_1_Introduction/Audio Programming 2 Module Overview.docx
@@ -344,7 +344,7 @@
               <w:jc w:val="center"/>
             </w:pPr>
             <w:r>
-              <w:t>The JUCE Framework</w:t>
+              <w:t>Prototyping</w:t>
             </w:r>
           </w:p>
         </w:tc>
@@ -375,7 +375,7 @@
               <w:jc w:val="center"/>
             </w:pPr>
             <w:r>
-              <w:t>Building a JUCE Plug-in</w:t>
+              <w:t>Building A State Recallable JUCE Plug-in</w:t>
             </w:r>
           </w:p>
         </w:tc>

</xml_diff>